<commit_message>
table for ITemperature and IBuzzer
</commit_message>
<xml_diff>
--- a/Codes/Zirui/TempleForInterface_Zirui.docx
+++ b/Codes/Zirui/TempleForInterface_Zirui.docx
@@ -1,10 +1,10 @@
 
 <file path=word/document.xml><?xml version="1.0" encoding="utf-8"?>
-<w:document xmlns:wpc="http://schemas.microsoft.com/office/word/2010/wordprocessingCanvas" xmlns:mc="http://schemas.openxmlformats.org/markup-compatibility/2006" xmlns:o="urn:schemas-microsoft-com:office:office" xmlns:r="http://schemas.openxmlformats.org/officeDocument/2006/relationships" xmlns:m="http://schemas.openxmlformats.org/officeDocument/2006/math" xmlns:v="urn:schemas-microsoft-com:vml" xmlns:wp14="http://schemas.microsoft.com/office/word/2010/wordprocessingDrawing" xmlns:wp="http://schemas.openxmlformats.org/drawingml/2006/wordprocessingDrawing" xmlns:w10="urn:schemas-microsoft-com:office:word" xmlns:w="http://schemas.openxmlformats.org/wordprocessingml/2006/main" xmlns:w14="http://schemas.microsoft.com/office/word/2010/wordml" xmlns:w15="http://schemas.microsoft.com/office/word/2012/wordml" xmlns:wpg="http://schemas.microsoft.com/office/word/2010/wordprocessingGroup" xmlns:wpi="http://schemas.microsoft.com/office/word/2010/wordprocessingInk" xmlns:wne="http://schemas.microsoft.com/office/word/2006/wordml" xmlns:wps="http://schemas.microsoft.com/office/word/2010/wordprocessingShape" mc:Ignorable="w14 w15 wp14">
+<w:document xmlns:wpc="http://schemas.microsoft.com/office/word/2010/wordprocessingCanvas" xmlns:cx="http://schemas.microsoft.com/office/drawing/2014/chartex" xmlns:cx1="http://schemas.microsoft.com/office/drawing/2015/9/8/chartex" xmlns:cx2="http://schemas.microsoft.com/office/drawing/2015/10/21/chartex" xmlns:cx3="http://schemas.microsoft.com/office/drawing/2016/5/9/chartex" xmlns:cx4="http://schemas.microsoft.com/office/drawing/2016/5/10/chartex" xmlns:cx5="http://schemas.microsoft.com/office/drawing/2016/5/11/chartex" xmlns:mc="http://schemas.openxmlformats.org/markup-compatibility/2006" xmlns:o="urn:schemas-microsoft-com:office:office" xmlns:r="http://schemas.openxmlformats.org/officeDocument/2006/relationships" xmlns:m="http://schemas.openxmlformats.org/officeDocument/2006/math" xmlns:v="urn:schemas-microsoft-com:vml" xmlns:wp14="http://schemas.microsoft.com/office/word/2010/wordprocessingDrawing" xmlns:wp="http://schemas.openxmlformats.org/drawingml/2006/wordprocessingDrawing" xmlns:w10="urn:schemas-microsoft-com:office:word" xmlns:w="http://schemas.openxmlformats.org/wordprocessingml/2006/main" xmlns:w14="http://schemas.microsoft.com/office/word/2010/wordml" xmlns:w15="http://schemas.microsoft.com/office/word/2012/wordml" xmlns:w16se="http://schemas.microsoft.com/office/word/2015/wordml/symex" xmlns:wpg="http://schemas.microsoft.com/office/word/2010/wordprocessingGroup" xmlns:wpi="http://schemas.microsoft.com/office/word/2010/wordprocessingInk" xmlns:wne="http://schemas.microsoft.com/office/word/2006/wordml" xmlns:wps="http://schemas.microsoft.com/office/word/2010/wordprocessingShape" mc:Ignorable="w14 w15 w16se wp14">
   <w:body>
     <w:p>
       <w:pPr>
-        <w:pStyle w:val="Heading2"/>
+        <w:pStyle w:val="2"/>
       </w:pPr>
       <w:r>
         <w:t xml:space="preserve">HARDWARE RELATED CLASSES </w:t>
@@ -12,26 +12,53 @@
     </w:p>
     <w:p>
       <w:pPr>
-        <w:pStyle w:val="Heading4"/>
+        <w:pStyle w:val="4"/>
         <w:jc w:val="both"/>
       </w:pPr>
       <w:r>
-        <w:t>ICOIN</w:t>
+        <w:t>I</w:t>
+      </w:r>
+      <w:r>
+        <w:rPr>
+          <w:rFonts w:hint="eastAsia"/>
+          <w:lang w:eastAsia="zh-CN"/>
+        </w:rPr>
+        <w:t>temperature</w:t>
       </w:r>
     </w:p>
     <w:p>
       <w:proofErr w:type="spellStart"/>
       <w:r>
-        <w:t>ICoin</w:t>
+        <w:t>I</w:t>
+      </w:r>
+      <w:r>
+        <w:rPr>
+          <w:rFonts w:hint="eastAsia"/>
+          <w:lang w:eastAsia="zh-CN"/>
+        </w:rPr>
+        <w:t>T</w:t>
+      </w:r>
+      <w:r>
+        <w:rPr>
+          <w:lang w:eastAsia="zh-CN"/>
+        </w:rPr>
+        <w:t>emperature</w:t>
       </w:r>
       <w:proofErr w:type="spellEnd"/>
+      <w:r>
+        <w:rPr>
+          <w:rFonts w:hint="eastAsia"/>
+          <w:lang w:eastAsia="zh-CN"/>
+        </w:rPr>
+        <w:t xml:space="preserve"> </w:t>
+      </w:r>
       <w:r>
         <w:t xml:space="preserve"> is the interface class containing the virtual functions relating which is implemented in the hardware class.</w:t>
       </w:r>
     </w:p>
     <w:tbl>
       <w:tblPr>
-        <w:tblStyle w:val="GridTable1Light"/>
+        <w:tblStyle w:val="1"/>
         <w:tblW w:w="0" w:type="auto"/>
         <w:tblLook w:val="04A0" w:firstRow="1" w:lastRow="0" w:firstColumn="1" w:lastColumn="0" w:noHBand="0" w:noVBand="1"/>
       </w:tblPr>
@@ -120,7 +147,7 @@
                 <w:bCs w:val="0"/>
                 <w:i/>
               </w:rPr>
-              <w:t xml:space="preserve">virtual </w:t>
+              <w:t xml:space="preserve">virtual void </w:t>
             </w:r>
             <w:proofErr w:type="spellStart"/>
             <w:r>
@@ -128,7 +155,7 @@
                 <w:bCs w:val="0"/>
                 <w:i/>
               </w:rPr>
-              <w:t>boolean</w:t>
+              <w:t>SetTemperature</w:t>
             </w:r>
             <w:proofErr w:type="spellEnd"/>
             <w:r>
@@ -136,7 +163,23 @@
                 <w:bCs w:val="0"/>
                 <w:i/>
               </w:rPr>
-              <w:t xml:space="preserve"> GetCoin10Button() = 0;</w:t>
+              <w:t>(</w:t>
+            </w:r>
+            <w:proofErr w:type="spellStart"/>
+            <w:r>
+              <w:rPr>
+                <w:bCs w:val="0"/>
+                <w:i/>
+              </w:rPr>
+              <w:t>int</w:t>
+            </w:r>
+            <w:proofErr w:type="spellEnd"/>
+            <w:r>
+              <w:rPr>
+                <w:bCs w:val="0"/>
+                <w:i/>
+              </w:rPr>
+              <w:t xml:space="preserve"> level) = 0;</w:t>
             </w:r>
           </w:p>
         </w:tc>
@@ -150,64 +193,12 @@
               <w:cnfStyle w:val="000000000000" w:firstRow="0" w:lastRow="0" w:firstColumn="0" w:lastColumn="0" w:oddVBand="0" w:evenVBand="0" w:oddHBand="0" w:evenHBand="0" w:firstRowFirstColumn="0" w:firstRowLastColumn="0" w:lastRowFirstColumn="0" w:lastRowLastColumn="0"/>
             </w:pPr>
             <w:r>
-              <w:t>This is used for….</w:t>
-            </w:r>
-          </w:p>
-        </w:tc>
-      </w:tr>
-      <w:tr>
-        <w:tc>
-          <w:tcPr>
-            <w:cnfStyle w:val="001000000000" w:firstRow="0" w:lastRow="0" w:firstColumn="1" w:lastColumn="0" w:oddVBand="0" w:evenVBand="0" w:oddHBand="0" w:evenHBand="0" w:firstRowFirstColumn="0" w:firstRowLastColumn="0" w:lastRowFirstColumn="0" w:lastRowLastColumn="0"/>
-            <w:tcW w:w="4675" w:type="dxa"/>
-          </w:tcPr>
-          <w:p>
-            <w:pPr>
-              <w:spacing w:after="0" w:line="240" w:lineRule="auto"/>
-              <w:jc w:val="both"/>
-              <w:rPr>
-                <w:i/>
-              </w:rPr>
-            </w:pPr>
-          </w:p>
-        </w:tc>
-        <w:tc>
-          <w:tcPr>
-            <w:tcW w:w="4675" w:type="dxa"/>
-          </w:tcPr>
-          <w:p>
-            <w:pPr>
-              <w:jc w:val="both"/>
-              <w:cnfStyle w:val="000000000000" w:firstRow="0" w:lastRow="0" w:firstColumn="0" w:lastColumn="0" w:oddVBand="0" w:evenVBand="0" w:oddHBand="0" w:evenHBand="0" w:firstRowFirstColumn="0" w:firstRowLastColumn="0" w:lastRowFirstColumn="0" w:lastRowLastColumn="0"/>
-            </w:pPr>
-          </w:p>
-        </w:tc>
-      </w:tr>
-      <w:tr>
-        <w:tc>
-          <w:tcPr>
-            <w:cnfStyle w:val="001000000000" w:firstRow="0" w:lastRow="0" w:firstColumn="1" w:lastColumn="0" w:oddVBand="0" w:evenVBand="0" w:oddHBand="0" w:evenHBand="0" w:firstRowFirstColumn="0" w:firstRowLastColumn="0" w:lastRowFirstColumn="0" w:lastRowLastColumn="0"/>
-            <w:tcW w:w="4675" w:type="dxa"/>
-          </w:tcPr>
-          <w:p>
-            <w:pPr>
-              <w:spacing w:after="0" w:line="240" w:lineRule="auto"/>
-              <w:jc w:val="both"/>
-              <w:rPr>
-                <w:i/>
-              </w:rPr>
-            </w:pPr>
-          </w:p>
-        </w:tc>
-        <w:tc>
-          <w:tcPr>
-            <w:tcW w:w="4675" w:type="dxa"/>
-          </w:tcPr>
-          <w:p>
-            <w:pPr>
-              <w:jc w:val="both"/>
-              <w:cnfStyle w:val="000000000000" w:firstRow="0" w:lastRow="0" w:firstColumn="0" w:lastColumn="0" w:oddVBand="0" w:evenVBand="0" w:oddHBand="0" w:evenHBand="0" w:firstRowFirstColumn="0" w:firstRowLastColumn="0" w:lastRowFirstColumn="0" w:lastRowLastColumn="0"/>
-            </w:pPr>
+              <w:rPr>
+                <w:rFonts w:hint="eastAsia"/>
+                <w:lang w:eastAsia="zh-CN"/>
+              </w:rPr>
+              <w:t>To set the heater to heat to the specified temperature.</w:t>
+            </w:r>
           </w:p>
         </w:tc>
       </w:tr>
@@ -231,16 +222,271 @@
               <w:jc w:val="both"/>
             </w:pPr>
             <w:r>
-              <w:t>(Please describe here any problems, remarks, current states of your functions)</w:t>
-            </w:r>
+              <w:rPr>
+                <w:rFonts w:hint="eastAsia"/>
+                <w:lang w:eastAsia="zh-CN"/>
+              </w:rPr>
+              <w:t>Implemented, not tested</w:t>
+            </w:r>
+            <w:bookmarkStart w:id="0" w:name="_GoBack"/>
+            <w:bookmarkEnd w:id="0"/>
           </w:p>
         </w:tc>
       </w:tr>
     </w:tbl>
     <w:p>
-      <w:bookmarkStart w:id="0" w:name="_GoBack"/>
-      <w:bookmarkEnd w:id="0"/>
+      <w:pPr>
+        <w:pStyle w:val="4"/>
+        <w:jc w:val="both"/>
+      </w:pPr>
+      <w:r>
+        <w:t>I</w:t>
+      </w:r>
+      <w:r>
+        <w:rPr>
+          <w:rFonts w:hint="eastAsia"/>
+          <w:lang w:eastAsia="zh-CN"/>
+        </w:rPr>
+        <w:t>Buzzer</w:t>
+      </w:r>
     </w:p>
+    <w:p>
+      <w:proofErr w:type="spellStart"/>
+      <w:r>
+        <w:t>I</w:t>
+      </w:r>
+      <w:r>
+        <w:rPr>
+          <w:rFonts w:hint="eastAsia"/>
+          <w:lang w:eastAsia="zh-CN"/>
+        </w:rPr>
+        <w:t>Buzzer</w:t>
+      </w:r>
+      <w:proofErr w:type="spellEnd"/>
+      <w:r>
+        <w:t xml:space="preserve"> is the interface class containing the virtual functions relating which is implemented in the hardware class.</w:t>
+      </w:r>
+    </w:p>
+    <w:tbl>
+      <w:tblPr>
+        <w:tblStyle w:val="1"/>
+        <w:tblW w:w="0" w:type="auto"/>
+        <w:tblLook w:val="04A0" w:firstRow="1" w:lastRow="0" w:firstColumn="1" w:lastColumn="0" w:noHBand="0" w:noVBand="1"/>
+      </w:tblPr>
+      <w:tblGrid>
+        <w:gridCol w:w="4675"/>
+        <w:gridCol w:w="4675"/>
+      </w:tblGrid>
+      <w:tr>
+        <w:trPr>
+          <w:cnfStyle w:val="100000000000" w:firstRow="1" w:lastRow="0" w:firstColumn="0" w:lastColumn="0" w:oddVBand="0" w:evenVBand="0" w:oddHBand="0" w:evenHBand="0" w:firstRowFirstColumn="0" w:firstRowLastColumn="0" w:lastRowFirstColumn="0" w:lastRowLastColumn="0"/>
+        </w:trPr>
+        <w:tc>
+          <w:tcPr>
+            <w:cnfStyle w:val="001000000000" w:firstRow="0" w:lastRow="0" w:firstColumn="1" w:lastColumn="0" w:oddVBand="0" w:evenVBand="0" w:oddHBand="0" w:evenHBand="0" w:firstRowFirstColumn="0" w:firstRowLastColumn="0" w:lastRowFirstColumn="0" w:lastRowLastColumn="0"/>
+            <w:tcW w:w="9350" w:type="dxa"/>
+            <w:gridSpan w:val="2"/>
+          </w:tcPr>
+          <w:p>
+            <w:pPr>
+              <w:jc w:val="both"/>
+            </w:pPr>
+            <w:r>
+              <w:t>ICOIN</w:t>
+            </w:r>
+          </w:p>
+        </w:tc>
+      </w:tr>
+      <w:tr>
+        <w:tc>
+          <w:tcPr>
+            <w:cnfStyle w:val="001000000000" w:firstRow="0" w:lastRow="0" w:firstColumn="1" w:lastColumn="0" w:oddVBand="0" w:evenVBand="0" w:oddHBand="0" w:evenHBand="0" w:firstRowFirstColumn="0" w:firstRowLastColumn="0" w:lastRowFirstColumn="0" w:lastRowLastColumn="0"/>
+            <w:tcW w:w="4675" w:type="dxa"/>
+            <w:shd w:val="clear" w:color="auto" w:fill="D0CECE" w:themeFill="background2" w:themeFillShade="E6"/>
+          </w:tcPr>
+          <w:p>
+            <w:pPr>
+              <w:spacing w:after="0" w:line="240" w:lineRule="auto"/>
+              <w:jc w:val="both"/>
+              <w:rPr>
+                <w:b w:val="0"/>
+                <w:bCs w:val="0"/>
+              </w:rPr>
+            </w:pPr>
+            <w:r>
+              <w:rPr>
+                <w:b w:val="0"/>
+                <w:bCs w:val="0"/>
+              </w:rPr>
+              <w:t>Functions</w:t>
+            </w:r>
+          </w:p>
+        </w:tc>
+        <w:tc>
+          <w:tcPr>
+            <w:tcW w:w="4675" w:type="dxa"/>
+            <w:shd w:val="clear" w:color="auto" w:fill="D0CECE" w:themeFill="background2" w:themeFillShade="E6"/>
+          </w:tcPr>
+          <w:p>
+            <w:pPr>
+              <w:jc w:val="both"/>
+              <w:cnfStyle w:val="000000000000" w:firstRow="0" w:lastRow="0" w:firstColumn="0" w:lastColumn="0" w:oddVBand="0" w:evenVBand="0" w:oddHBand="0" w:evenHBand="0" w:firstRowFirstColumn="0" w:firstRowLastColumn="0" w:lastRowFirstColumn="0" w:lastRowLastColumn="0"/>
+            </w:pPr>
+            <w:r>
+              <w:t xml:space="preserve">Description </w:t>
+            </w:r>
+          </w:p>
+        </w:tc>
+      </w:tr>
+      <w:tr>
+        <w:tc>
+          <w:tcPr>
+            <w:cnfStyle w:val="001000000000" w:firstRow="0" w:lastRow="0" w:firstColumn="1" w:lastColumn="0" w:oddVBand="0" w:evenVBand="0" w:oddHBand="0" w:evenHBand="0" w:firstRowFirstColumn="0" w:firstRowLastColumn="0" w:lastRowFirstColumn="0" w:lastRowLastColumn="0"/>
+            <w:tcW w:w="4675" w:type="dxa"/>
+          </w:tcPr>
+          <w:p>
+            <w:pPr>
+              <w:spacing w:after="0" w:line="240" w:lineRule="auto"/>
+              <w:jc w:val="both"/>
+              <w:rPr>
+                <w:bCs w:val="0"/>
+                <w:i/>
+              </w:rPr>
+            </w:pPr>
+            <w:r>
+              <w:rPr>
+                <w:bCs w:val="0"/>
+                <w:i/>
+              </w:rPr>
+              <w:t xml:space="preserve">virtual void </w:t>
+            </w:r>
+            <w:proofErr w:type="spellStart"/>
+            <w:r>
+              <w:rPr>
+                <w:bCs w:val="0"/>
+                <w:i/>
+              </w:rPr>
+              <w:t>SetBuzzer</w:t>
+            </w:r>
+            <w:proofErr w:type="spellEnd"/>
+            <w:r>
+              <w:rPr>
+                <w:bCs w:val="0"/>
+                <w:i/>
+              </w:rPr>
+              <w:t>(</w:t>
+            </w:r>
+            <w:proofErr w:type="spellStart"/>
+            <w:r>
+              <w:rPr>
+                <w:bCs w:val="0"/>
+                <w:i/>
+              </w:rPr>
+              <w:t>int</w:t>
+            </w:r>
+            <w:proofErr w:type="spellEnd"/>
+            <w:r>
+              <w:rPr>
+                <w:bCs w:val="0"/>
+                <w:i/>
+              </w:rPr>
+              <w:t xml:space="preserve"> </w:t>
+            </w:r>
+            <w:proofErr w:type="spellStart"/>
+            <w:r>
+              <w:rPr>
+                <w:bCs w:val="0"/>
+                <w:i/>
+              </w:rPr>
+              <w:t>ms</w:t>
+            </w:r>
+            <w:proofErr w:type="spellEnd"/>
+            <w:r>
+              <w:rPr>
+                <w:bCs w:val="0"/>
+                <w:i/>
+              </w:rPr>
+              <w:t>) = 0;</w:t>
+            </w:r>
+          </w:p>
+        </w:tc>
+        <w:tc>
+          <w:tcPr>
+            <w:tcW w:w="4675" w:type="dxa"/>
+          </w:tcPr>
+          <w:p>
+            <w:pPr>
+              <w:jc w:val="both"/>
+              <w:cnfStyle w:val="000000000000" w:firstRow="0" w:lastRow="0" w:firstColumn="0" w:lastColumn="0" w:oddVBand="0" w:evenVBand="0" w:oddHBand="0" w:evenHBand="0" w:firstRowFirstColumn="0" w:firstRowLastColumn="0" w:lastRowFirstColumn="0" w:lastRowLastColumn="0"/>
+            </w:pPr>
+            <w:r>
+              <w:rPr>
+                <w:rFonts w:hint="eastAsia"/>
+                <w:lang w:eastAsia="zh-CN"/>
+              </w:rPr>
+              <w:t xml:space="preserve">To </w:t>
+            </w:r>
+            <w:r>
+              <w:rPr>
+                <w:rFonts w:hint="eastAsia"/>
+                <w:lang w:eastAsia="zh-CN"/>
+              </w:rPr>
+              <w:t>let the buzzer make noise for a period of milliseconds.</w:t>
+            </w:r>
+          </w:p>
+        </w:tc>
+      </w:tr>
+      <w:tr>
+        <w:tc>
+          <w:tcPr>
+            <w:cnfStyle w:val="001000000000" w:firstRow="0" w:lastRow="0" w:firstColumn="1" w:lastColumn="0" w:oddVBand="0" w:evenVBand="0" w:oddHBand="0" w:evenHBand="0" w:firstRowFirstColumn="0" w:firstRowLastColumn="0" w:lastRowFirstColumn="0" w:lastRowLastColumn="0"/>
+            <w:tcW w:w="9350" w:type="dxa"/>
+            <w:gridSpan w:val="2"/>
+          </w:tcPr>
+          <w:p>
+            <w:pPr>
+              <w:jc w:val="both"/>
+            </w:pPr>
+            <w:r>
+              <w:t xml:space="preserve">Remarks: </w:t>
+            </w:r>
+          </w:p>
+          <w:p>
+            <w:pPr>
+              <w:jc w:val="both"/>
+            </w:pPr>
+            <w:r>
+              <w:rPr>
+                <w:rFonts w:hint="eastAsia"/>
+                <w:lang w:eastAsia="zh-CN"/>
+              </w:rPr>
+              <w:t>Not implemented to the HardwareControl.cpp</w:t>
+            </w:r>
+            <w:r>
+              <w:rPr>
+                <w:rFonts w:hint="eastAsia"/>
+                <w:lang w:eastAsia="zh-CN"/>
+              </w:rPr>
+              <w:t>, I</w:t>
+            </w:r>
+            <w:r>
+              <w:rPr>
+                <w:lang w:eastAsia="zh-CN"/>
+              </w:rPr>
+              <w:t>’</w:t>
+            </w:r>
+            <w:r>
+              <w:rPr>
+                <w:rFonts w:hint="eastAsia"/>
+                <w:lang w:eastAsia="zh-CN"/>
+              </w:rPr>
+              <w:t>ll do it tomorrow (03/12)</w:t>
+            </w:r>
+          </w:p>
+        </w:tc>
+      </w:tr>
+    </w:tbl>
+    <w:p/>
     <w:sectPr>
       <w:pgSz w:w="12240" w:h="15840"/>
       <w:pgMar w:top="1440" w:right="1440" w:bottom="1440" w:left="1440" w:header="720" w:footer="720" w:gutter="0"/>
@@ -252,11 +498,11 @@
 </file>
 
 <file path=word/styles.xml><?xml version="1.0" encoding="utf-8"?>
-<w:styles xmlns:mc="http://schemas.openxmlformats.org/markup-compatibility/2006" xmlns:r="http://schemas.openxmlformats.org/officeDocument/2006/relationships" xmlns:w="http://schemas.openxmlformats.org/wordprocessingml/2006/main" xmlns:w14="http://schemas.microsoft.com/office/word/2010/wordml" xmlns:w15="http://schemas.microsoft.com/office/word/2012/wordml" mc:Ignorable="w14 w15">
+<w:styles xmlns:mc="http://schemas.openxmlformats.org/markup-compatibility/2006" xmlns:r="http://schemas.openxmlformats.org/officeDocument/2006/relationships" xmlns:w="http://schemas.openxmlformats.org/wordprocessingml/2006/main" xmlns:w14="http://schemas.microsoft.com/office/word/2010/wordml" xmlns:w15="http://schemas.microsoft.com/office/word/2012/wordml" xmlns:w16se="http://schemas.microsoft.com/office/word/2015/wordml/symex" mc:Ignorable="w14 w15 w16se">
   <w:docDefaults>
     <w:rPrDefault>
       <w:rPr>
-        <w:rFonts w:asciiTheme="minorHAnsi" w:eastAsiaTheme="minorHAnsi" w:hAnsiTheme="minorHAnsi" w:cstheme="minorBidi"/>
+        <w:rFonts w:asciiTheme="minorHAnsi" w:eastAsiaTheme="minorEastAsia" w:hAnsiTheme="minorHAnsi" w:cstheme="minorBidi"/>
         <w:sz w:val="22"/>
         <w:szCs w:val="22"/>
         <w:lang w:val="en-US" w:eastAsia="en-US" w:bidi="ar-SA"/>
@@ -268,7 +514,7 @@
       </w:pPr>
     </w:pPrDefault>
   </w:docDefaults>
-  <w:latentStyles w:defLockedState="0" w:defUIPriority="99" w:defSemiHidden="0" w:defUnhideWhenUsed="0" w:defQFormat="0" w:count="371">
+  <w:latentStyles w:defLockedState="0" w:defUIPriority="99" w:defSemiHidden="0" w:defUnhideWhenUsed="0" w:defQFormat="0" w:count="374">
     <w:lsdException w:name="Normal" w:uiPriority="0" w:qFormat="1"/>
     <w:lsdException w:name="heading 1" w:uiPriority="9" w:qFormat="1"/>
     <w:lsdException w:name="heading 2" w:semiHidden="1" w:uiPriority="9" w:unhideWhenUsed="1" w:qFormat="1"/>
@@ -374,7 +620,6 @@
     <w:lsdException w:name="HTML Sample" w:semiHidden="1" w:unhideWhenUsed="1"/>
     <w:lsdException w:name="HTML Typewriter" w:semiHidden="1" w:unhideWhenUsed="1"/>
     <w:lsdException w:name="HTML Variable" w:semiHidden="1" w:unhideWhenUsed="1"/>
-    <w:lsdException w:name="Normal Table" w:semiHidden="1" w:unhideWhenUsed="1"/>
     <w:lsdException w:name="annotation subject" w:semiHidden="1" w:unhideWhenUsed="1"/>
     <w:lsdException w:name="No List" w:semiHidden="1" w:unhideWhenUsed="1"/>
     <w:lsdException w:name="Outline List 1" w:semiHidden="1" w:unhideWhenUsed="1"/>
@@ -419,7 +664,6 @@
     <w:lsdException w:name="Table Professional" w:semiHidden="1" w:unhideWhenUsed="1"/>
     <w:lsdException w:name="Table Subtle 1" w:semiHidden="1" w:unhideWhenUsed="1"/>
     <w:lsdException w:name="Table Subtle 2" w:semiHidden="1" w:unhideWhenUsed="1"/>
-    <w:lsdException w:name="Table Web 1" w:semiHidden="1" w:unhideWhenUsed="1"/>
     <w:lsdException w:name="Table Web 2" w:semiHidden="1" w:unhideWhenUsed="1"/>
     <w:lsdException w:name="Table Web 3" w:semiHidden="1" w:unhideWhenUsed="1"/>
     <w:lsdException w:name="Balloon Text" w:semiHidden="1" w:unhideWhenUsed="1"/>
@@ -640,8 +884,11 @@
     <w:lsdException w:name="List Table 5 Dark Accent 6" w:uiPriority="50"/>
     <w:lsdException w:name="List Table 6 Colorful Accent 6" w:uiPriority="51"/>
     <w:lsdException w:name="List Table 7 Colorful Accent 6" w:uiPriority="52"/>
+    <w:lsdException w:name="Mention" w:semiHidden="1" w:unhideWhenUsed="1"/>
+    <w:lsdException w:name="Smart Hyperlink" w:semiHidden="1" w:unhideWhenUsed="1"/>
+    <w:lsdException w:name="Hashtag" w:semiHidden="1" w:unhideWhenUsed="1"/>
   </w:latentStyles>
-  <w:style w:type="paragraph" w:default="1" w:styleId="Normal">
+  <w:style w:type="paragraph" w:default="1" w:styleId="a">
     <w:name w:val="Normal"/>
     <w:qFormat/>
     <w:rsid w:val="00A17343"/>
@@ -649,28 +896,27 @@
       <w:spacing w:before="100" w:after="200" w:line="276" w:lineRule="auto"/>
     </w:pPr>
     <w:rPr>
-      <w:rFonts w:eastAsiaTheme="minorEastAsia"/>
       <w:sz w:val="24"/>
       <w:szCs w:val="20"/>
     </w:rPr>
   </w:style>
-  <w:style w:type="paragraph" w:styleId="Heading2">
+  <w:style w:type="paragraph" w:styleId="2">
     <w:name w:val="heading 2"/>
-    <w:basedOn w:val="Normal"/>
-    <w:next w:val="Normal"/>
-    <w:link w:val="Heading2Char"/>
+    <w:basedOn w:val="a"/>
+    <w:next w:val="a"/>
+    <w:link w:val="20"/>
     <w:uiPriority w:val="9"/>
     <w:unhideWhenUsed/>
     <w:qFormat/>
     <w:rsid w:val="00A17343"/>
     <w:pPr>
       <w:pBdr>
-        <w:top w:val="single" w:sz="24" w:space="0" w:color="DEEAF6" w:themeColor="accent1" w:themeTint="33"/>
-        <w:left w:val="single" w:sz="24" w:space="0" w:color="DEEAF6" w:themeColor="accent1" w:themeTint="33"/>
-        <w:bottom w:val="single" w:sz="24" w:space="0" w:color="DEEAF6" w:themeColor="accent1" w:themeTint="33"/>
-        <w:right w:val="single" w:sz="24" w:space="0" w:color="DEEAF6" w:themeColor="accent1" w:themeTint="33"/>
+        <w:top w:val="single" w:sz="24" w:space="0" w:color="D9E2F3" w:themeColor="accent1" w:themeTint="33"/>
+        <w:left w:val="single" w:sz="24" w:space="0" w:color="D9E2F3" w:themeColor="accent1" w:themeTint="33"/>
+        <w:bottom w:val="single" w:sz="24" w:space="0" w:color="D9E2F3" w:themeColor="accent1" w:themeTint="33"/>
+        <w:right w:val="single" w:sz="24" w:space="0" w:color="D9E2F3" w:themeColor="accent1" w:themeTint="33"/>
       </w:pBdr>
-      <w:shd w:val="clear" w:color="auto" w:fill="DEEAF6" w:themeFill="accent1" w:themeFillTint="33"/>
+      <w:shd w:val="clear" w:color="auto" w:fill="D9E2F3" w:themeFill="accent1" w:themeFillTint="33"/>
       <w:spacing w:after="0"/>
       <w:outlineLvl w:val="1"/>
     </w:pPr>
@@ -679,35 +925,35 @@
       <w:spacing w:val="15"/>
     </w:rPr>
   </w:style>
-  <w:style w:type="paragraph" w:styleId="Heading4">
+  <w:style w:type="paragraph" w:styleId="4">
     <w:name w:val="heading 4"/>
-    <w:basedOn w:val="Normal"/>
-    <w:next w:val="Normal"/>
-    <w:link w:val="Heading4Char"/>
+    <w:basedOn w:val="a"/>
+    <w:next w:val="a"/>
+    <w:link w:val="40"/>
     <w:uiPriority w:val="9"/>
     <w:unhideWhenUsed/>
     <w:qFormat/>
     <w:rsid w:val="00A17343"/>
     <w:pPr>
       <w:pBdr>
-        <w:top w:val="dotted" w:sz="6" w:space="2" w:color="5B9BD5" w:themeColor="accent1"/>
+        <w:top w:val="dotted" w:sz="6" w:space="2" w:color="4472C4" w:themeColor="accent1"/>
       </w:pBdr>
       <w:spacing w:before="200" w:after="0"/>
       <w:outlineLvl w:val="3"/>
     </w:pPr>
     <w:rPr>
       <w:caps/>
-      <w:color w:val="2E74B5" w:themeColor="accent1" w:themeShade="BF"/>
+      <w:color w:val="2F5496" w:themeColor="accent1" w:themeShade="BF"/>
       <w:spacing w:val="10"/>
     </w:rPr>
   </w:style>
-  <w:style w:type="character" w:default="1" w:styleId="DefaultParagraphFont">
+  <w:style w:type="character" w:default="1" w:styleId="a0">
     <w:name w:val="Default Paragraph Font"/>
     <w:uiPriority w:val="1"/>
     <w:semiHidden/>
     <w:unhideWhenUsed/>
   </w:style>
-  <w:style w:type="table" w:default="1" w:styleId="TableNormal">
+  <w:style w:type="table" w:default="1" w:styleId="a1">
     <w:name w:val="Normal Table"/>
     <w:uiPriority w:val="99"/>
     <w:semiHidden/>
@@ -722,16 +968,16 @@
       </w:tblCellMar>
     </w:tblPr>
   </w:style>
-  <w:style w:type="numbering" w:default="1" w:styleId="NoList">
+  <w:style w:type="numbering" w:default="1" w:styleId="a2">
     <w:name w:val="No List"/>
     <w:uiPriority w:val="99"/>
     <w:semiHidden/>
     <w:unhideWhenUsed/>
   </w:style>
-  <w:style w:type="character" w:customStyle="1" w:styleId="Heading2Char">
-    <w:name w:val="Heading 2 Char"/>
-    <w:basedOn w:val="DefaultParagraphFont"/>
-    <w:link w:val="Heading2"/>
+  <w:style w:type="character" w:customStyle="1" w:styleId="20">
+    <w:name w:val="标题 2 字符"/>
+    <w:basedOn w:val="a0"/>
+    <w:link w:val="2"/>
     <w:uiPriority w:val="9"/>
     <w:rsid w:val="00A17343"/>
     <w:rPr>
@@ -740,34 +986,33 @@
       <w:spacing w:val="15"/>
       <w:sz w:val="24"/>
       <w:szCs w:val="20"/>
-      <w:shd w:val="clear" w:color="auto" w:fill="DEEAF6" w:themeFill="accent1" w:themeFillTint="33"/>
+      <w:shd w:val="clear" w:color="auto" w:fill="D9E2F3" w:themeFill="accent1" w:themeFillTint="33"/>
     </w:rPr>
   </w:style>
-  <w:style w:type="character" w:customStyle="1" w:styleId="Heading4Char">
-    <w:name w:val="Heading 4 Char"/>
-    <w:basedOn w:val="DefaultParagraphFont"/>
-    <w:link w:val="Heading4"/>
+  <w:style w:type="character" w:customStyle="1" w:styleId="40">
+    <w:name w:val="标题 4 字符"/>
+    <w:basedOn w:val="a0"/>
+    <w:link w:val="4"/>
     <w:uiPriority w:val="9"/>
     <w:rsid w:val="00A17343"/>
     <w:rPr>
       <w:rFonts w:eastAsiaTheme="minorEastAsia"/>
       <w:caps/>
-      <w:color w:val="2E74B5" w:themeColor="accent1" w:themeShade="BF"/>
+      <w:color w:val="2F5496" w:themeColor="accent1" w:themeShade="BF"/>
       <w:spacing w:val="10"/>
       <w:sz w:val="24"/>
       <w:szCs w:val="20"/>
     </w:rPr>
   </w:style>
-  <w:style w:type="table" w:styleId="GridTable1Light">
+  <w:style w:type="table" w:styleId="1">
     <w:name w:val="Grid Table 1 Light"/>
-    <w:basedOn w:val="TableNormal"/>
+    <w:basedOn w:val="a1"/>
     <w:uiPriority w:val="46"/>
     <w:rsid w:val="00A17343"/>
     <w:pPr>
       <w:spacing w:before="100" w:after="0" w:line="240" w:lineRule="auto"/>
     </w:pPr>
     <w:rPr>
-      <w:rFonts w:eastAsiaTheme="minorEastAsia"/>
       <w:sz w:val="20"/>
       <w:szCs w:val="20"/>
     </w:rPr>
@@ -824,7 +1069,7 @@
 </file>
 
 <file path=word/theme/theme1.xml><?xml version="1.0" encoding="utf-8"?>
-<a:theme xmlns:a="http://schemas.openxmlformats.org/drawingml/2006/main" name="Office Theme">
+<a:theme xmlns:a="http://schemas.openxmlformats.org/drawingml/2006/main" name="Office 主题​​">
   <a:themeElements>
     <a:clrScheme name="Office">
       <a:dk1>
@@ -840,7 +1085,7 @@
         <a:srgbClr val="E7E6E6"/>
       </a:lt2>
       <a:accent1>
-        <a:srgbClr val="5B9BD5"/>
+        <a:srgbClr val="4472C4"/>
       </a:accent1>
       <a:accent2>
         <a:srgbClr val="ED7D31"/>
@@ -852,7 +1097,7 @@
         <a:srgbClr val="FFC000"/>
       </a:accent4>
       <a:accent5>
-        <a:srgbClr val="4472C4"/>
+        <a:srgbClr val="5B9BD5"/>
       </a:accent5>
       <a:accent6>
         <a:srgbClr val="70AD47"/>
@@ -869,9 +1114,9 @@
         <a:latin typeface="Calibri Light" panose="020F0302020204030204"/>
         <a:ea typeface=""/>
         <a:cs typeface=""/>
-        <a:font script="Jpan" typeface="ＭＳ ゴシック"/>
+        <a:font script="Jpan" typeface="游ゴシック Light"/>
         <a:font script="Hang" typeface="맑은 고딕"/>
-        <a:font script="Hans" typeface="宋体"/>
+        <a:font script="Hans" typeface="等线 Light"/>
         <a:font script="Hant" typeface="新細明體"/>
         <a:font script="Arab" typeface="Times New Roman"/>
         <a:font script="Hebr" typeface="Times New Roman"/>
@@ -899,14 +1144,31 @@
         <a:font script="Viet" typeface="Times New Roman"/>
         <a:font script="Uigh" typeface="Microsoft Uighur"/>
         <a:font script="Geor" typeface="Sylfaen"/>
+        <a:font script="Armn" typeface="Arial"/>
+        <a:font script="Bugi" typeface="Leelawadee UI"/>
+        <a:font script="Bopo" typeface="Microsoft JhengHei"/>
+        <a:font script="Java" typeface="Javanese Text"/>
+        <a:font script="Lisu" typeface="Segoe UI"/>
+        <a:font script="Mymr" typeface="Myanmar Text"/>
+        <a:font script="Nkoo" typeface="Ebrima"/>
+        <a:font script="Olck" typeface="Nirmala UI"/>
+        <a:font script="Osma" typeface="Ebrima"/>
+        <a:font script="Phag" typeface="Phagspa"/>
+        <a:font script="Syrn" typeface="Estrangelo Edessa"/>
+        <a:font script="Syrj" typeface="Estrangelo Edessa"/>
+        <a:font script="Syre" typeface="Estrangelo Edessa"/>
+        <a:font script="Sora" typeface="Nirmala UI"/>
+        <a:font script="Tale" typeface="Microsoft Tai Le"/>
+        <a:font script="Talu" typeface="Microsoft New Tai Lue"/>
+        <a:font script="Tfng" typeface="Ebrima"/>
       </a:majorFont>
       <a:minorFont>
         <a:latin typeface="Calibri" panose="020F0502020204030204"/>
         <a:ea typeface=""/>
         <a:cs typeface=""/>
-        <a:font script="Jpan" typeface="ＭＳ 明朝"/>
+        <a:font script="Jpan" typeface="游明朝"/>
         <a:font script="Hang" typeface="맑은 고딕"/>
-        <a:font script="Hans" typeface="宋体"/>
+        <a:font script="Hans" typeface="等线"/>
         <a:font script="Hant" typeface="新細明體"/>
         <a:font script="Arab" typeface="Arial"/>
         <a:font script="Hebr" typeface="Arial"/>
@@ -934,6 +1196,23 @@
         <a:font script="Viet" typeface="Arial"/>
         <a:font script="Uigh" typeface="Microsoft Uighur"/>
         <a:font script="Geor" typeface="Sylfaen"/>
+        <a:font script="Armn" typeface="Arial"/>
+        <a:font script="Bugi" typeface="Leelawadee UI"/>
+        <a:font script="Bopo" typeface="Microsoft JhengHei"/>
+        <a:font script="Java" typeface="Javanese Text"/>
+        <a:font script="Lisu" typeface="Segoe UI"/>
+        <a:font script="Mymr" typeface="Myanmar Text"/>
+        <a:font script="Nkoo" typeface="Ebrima"/>
+        <a:font script="Olck" typeface="Nirmala UI"/>
+        <a:font script="Osma" typeface="Ebrima"/>
+        <a:font script="Phag" typeface="Phagspa"/>
+        <a:font script="Syrn" typeface="Estrangelo Edessa"/>
+        <a:font script="Syrj" typeface="Estrangelo Edessa"/>
+        <a:font script="Syre" typeface="Estrangelo Edessa"/>
+        <a:font script="Sora" typeface="Nirmala UI"/>
+        <a:font script="Tale" typeface="Microsoft Tai Le"/>
+        <a:font script="Talu" typeface="Microsoft New Tai Lue"/>
+        <a:font script="Tfng" typeface="Ebrima"/>
       </a:minorFont>
     </a:fontScheme>
     <a:fmtScheme name="Office">

</xml_diff>